<commit_message>
Hist play response 3 done
</commit_message>
<xml_diff>
--- a/HIST56529TheoryGames/Week 4 Play Crit/JamesBrooksCritResp3.docx
+++ b/HIST56529TheoryGames/Week 4 Play Crit/JamesBrooksCritResp3.docx
@@ -52,118 +52,55 @@
           <w:szCs w:val="24"/>
         </w:rPr>
       </w:pPr>
-      <w:r>
-        <w:rPr>
-          <w:rFonts w:ascii="Times New Roman" w:hAnsi="Times New Roman" w:cs="Times New Roman"/>
-          <w:i/>
-          <w:sz w:val="24"/>
-          <w:szCs w:val="24"/>
-        </w:rPr>
-        <w:t>My Play! Experience</w:t>
-      </w:r>
     </w:p>
     <w:p>
       <w:pPr>
         <w:spacing w:after="0" w:line="240" w:lineRule="auto"/>
         <w:rPr>
           <w:rFonts w:ascii="Times New Roman" w:hAnsi="Times New Roman" w:cs="Times New Roman"/>
-          <w:sz w:val="24"/>
-          <w:szCs w:val="24"/>
-        </w:rPr>
-      </w:pPr>
+          <w:i/>
+          <w:sz w:val="24"/>
+          <w:szCs w:val="24"/>
+        </w:rPr>
+      </w:pPr>
+      <w:r>
+        <w:rPr>
+          <w:rFonts w:ascii="Times New Roman" w:hAnsi="Times New Roman" w:cs="Times New Roman"/>
+          <w:i/>
+          <w:sz w:val="24"/>
+          <w:szCs w:val="24"/>
+        </w:rPr>
+        <w:t>My Play! Experience</w:t>
+      </w:r>
     </w:p>
     <w:p>
       <w:pPr>
-        <w:spacing w:after="0" w:line="360" w:lineRule="auto"/>
-        <w:rPr>
-          <w:rFonts w:ascii="Times New Roman" w:hAnsi="Times New Roman" w:cs="Times New Roman"/>
-          <w:b/>
-          <w:sz w:val="24"/>
-          <w:szCs w:val="24"/>
-        </w:rPr>
-      </w:pPr>
-      <w:r>
-        <w:rPr>
-          <w:rFonts w:ascii="Times New Roman" w:hAnsi="Times New Roman" w:cs="Times New Roman"/>
-          <w:b/>
-          <w:sz w:val="24"/>
-          <w:szCs w:val="24"/>
-        </w:rPr>
-        <w:t>DOOM</w:t>
-      </w:r>
+        <w:spacing w:after="0" w:line="240" w:lineRule="auto"/>
+        <w:rPr>
+          <w:rFonts w:ascii="Times New Roman" w:hAnsi="Times New Roman" w:cs="Times New Roman"/>
+          <w:sz w:val="24"/>
+          <w:szCs w:val="24"/>
+        </w:rPr>
+      </w:pPr>
     </w:p>
     <w:p>
       <w:pPr>
-        <w:rPr>
-          <w:rFonts w:ascii="Times New Roman" w:hAnsi="Times New Roman" w:cs="Times New Roman"/>
-          <w:sz w:val="24"/>
-          <w:szCs w:val="24"/>
-        </w:rPr>
-      </w:pPr>
-      <w:r>
-        <w:rPr>
-          <w:rFonts w:ascii="Times New Roman" w:hAnsi="Times New Roman" w:cs="Times New Roman"/>
-          <w:sz w:val="24"/>
-          <w:szCs w:val="24"/>
-        </w:rPr>
-        <w:tab/>
-        <w:t>“DOOM” is the classic game anyone born before the late 90’s will tell you is either the most iconic or original first person shooter.</w:t>
-      </w:r>
-      <w:r>
-        <w:rPr>
-          <w:rFonts w:ascii="Times New Roman" w:hAnsi="Times New Roman" w:cs="Times New Roman"/>
-          <w:sz w:val="24"/>
-          <w:szCs w:val="24"/>
-        </w:rPr>
-        <w:t xml:space="preserve"> While those are both pretty subjective statements, I tend to agree. A game such as “DOOM” that can define an entire genre is definitely worth such titles. It is even more praise worthy when observing the environment it was born in. It found success even though the world was beginning to be dominated by the new console market</w:t>
-      </w:r>
-      <w:r>
-        <w:rPr>
-          <w:rFonts w:ascii="Times New Roman" w:hAnsi="Times New Roman" w:cs="Times New Roman"/>
-          <w:sz w:val="24"/>
-          <w:szCs w:val="24"/>
-        </w:rPr>
-        <w:t xml:space="preserve"> started by the “NES</w:t>
-      </w:r>
-      <w:r>
-        <w:rPr>
-          <w:rFonts w:ascii="Times New Roman" w:hAnsi="Times New Roman" w:cs="Times New Roman"/>
-          <w:sz w:val="24"/>
-          <w:szCs w:val="24"/>
-        </w:rPr>
-        <w:t>.</w:t>
-      </w:r>
-      <w:r>
-        <w:rPr>
-          <w:rFonts w:ascii="Times New Roman" w:hAnsi="Times New Roman" w:cs="Times New Roman"/>
-          <w:sz w:val="24"/>
-          <w:szCs w:val="24"/>
-        </w:rPr>
-        <w:t>”</w:t>
-      </w:r>
-      <w:r>
-        <w:rPr>
-          <w:rFonts w:ascii="Times New Roman" w:hAnsi="Times New Roman" w:cs="Times New Roman"/>
-          <w:sz w:val="24"/>
-          <w:szCs w:val="24"/>
-        </w:rPr>
-        <w:t xml:space="preserve"> </w:t>
-      </w:r>
-      <w:r>
-        <w:rPr>
-          <w:rFonts w:ascii="Times New Roman" w:hAnsi="Times New Roman" w:cs="Times New Roman"/>
-          <w:sz w:val="24"/>
-          <w:szCs w:val="24"/>
-        </w:rPr>
-        <w:t>The gameplay of “DOOM” was unique. Having a first person view with multiple weapons. Being able to interact with objects in the world. There was a great sense of feeling like you were the player character, who seems to be only known as “DOOM guy.” This kind of interaction in a game was fairly new and still holds up to this day. Even playing the game today I felt immersed in the gameplay. While the graphics are nothing special, the artistic style of them makes the game still feel unique. I never felt like I was playing an old game with terrible controls. Everything felt natural. There was no vertical aiming, only horizontal. This made the games controls feel easier given the limitation of no mouse controls at the time. The level design was also exciting as secrets were placed through the game in every level.</w:t>
-      </w:r>
-      <w:r>
-        <w:rPr>
-          <w:rFonts w:ascii="Times New Roman" w:hAnsi="Times New Roman" w:cs="Times New Roman"/>
-          <w:sz w:val="24"/>
-          <w:szCs w:val="24"/>
-        </w:rPr>
-        <w:t xml:space="preserve"> There was always something to look forward to with exciting combat moments and a 3D world to explore.</w:t>
+        <w:spacing w:after="0" w:line="360" w:lineRule="auto"/>
+        <w:rPr>
+          <w:rFonts w:ascii="Times New Roman" w:hAnsi="Times New Roman" w:cs="Times New Roman"/>
+          <w:b/>
+          <w:sz w:val="24"/>
+          <w:szCs w:val="24"/>
+        </w:rPr>
+      </w:pPr>
+      <w:r>
+        <w:rPr>
+          <w:rFonts w:ascii="Times New Roman" w:hAnsi="Times New Roman" w:cs="Times New Roman"/>
+          <w:b/>
+          <w:sz w:val="24"/>
+          <w:szCs w:val="24"/>
+        </w:rPr>
+        <w:t>DOOM</w:t>
       </w:r>
     </w:p>
     <w:p>
@@ -177,11 +114,165 @@
       <w:r>
         <w:rPr>
           <w:rFonts w:ascii="Times New Roman" w:hAnsi="Times New Roman" w:cs="Times New Roman"/>
-          <w:b/>
-          <w:sz w:val="24"/>
-          <w:szCs w:val="24"/>
-        </w:rPr>
-        <w:t>Sonic the Hedgehog 2</w:t>
+          <w:sz w:val="24"/>
+          <w:szCs w:val="24"/>
+        </w:rPr>
+        <w:tab/>
+        <w:t>“DOOM” is the classic game anyone born before the late 90’s will tell you is ei</w:t>
+      </w:r>
+      <w:r>
+        <w:rPr>
+          <w:rFonts w:ascii="Times New Roman" w:hAnsi="Times New Roman" w:cs="Times New Roman"/>
+          <w:sz w:val="24"/>
+          <w:szCs w:val="24"/>
+        </w:rPr>
+        <w:t>ther the original or most iconic</w:t>
+      </w:r>
+      <w:r>
+        <w:rPr>
+          <w:rFonts w:ascii="Times New Roman" w:hAnsi="Times New Roman" w:cs="Times New Roman"/>
+          <w:sz w:val="24"/>
+          <w:szCs w:val="24"/>
+        </w:rPr>
+        <w:t xml:space="preserve"> first person shooter.</w:t>
+      </w:r>
+      <w:r>
+        <w:rPr>
+          <w:rFonts w:ascii="Times New Roman" w:hAnsi="Times New Roman" w:cs="Times New Roman"/>
+          <w:sz w:val="24"/>
+          <w:szCs w:val="24"/>
+        </w:rPr>
+        <w:t xml:space="preserve"> While those are both pretty subjective statements, I tend to agree. A game such as “DOOM” that can define an entire genre is definitely worth such titles. It is even more praise worthy when observing the environment it was born in. It found success even though the world was beginning to be dominated by the new console market</w:t>
+      </w:r>
+      <w:r>
+        <w:rPr>
+          <w:rFonts w:ascii="Times New Roman" w:hAnsi="Times New Roman" w:cs="Times New Roman"/>
+          <w:sz w:val="24"/>
+          <w:szCs w:val="24"/>
+        </w:rPr>
+        <w:t xml:space="preserve"> started by the </w:t>
+      </w:r>
+      <w:r>
+        <w:rPr>
+          <w:rFonts w:ascii="Times New Roman" w:hAnsi="Times New Roman" w:cs="Times New Roman"/>
+          <w:sz w:val="24"/>
+          <w:szCs w:val="24"/>
+        </w:rPr>
+        <w:t>NES</w:t>
+      </w:r>
+      <w:r>
+        <w:rPr>
+          <w:rFonts w:ascii="Times New Roman" w:hAnsi="Times New Roman" w:cs="Times New Roman"/>
+          <w:sz w:val="24"/>
+          <w:szCs w:val="24"/>
+        </w:rPr>
+        <w:t xml:space="preserve">. </w:t>
+      </w:r>
+      <w:r>
+        <w:rPr>
+          <w:rFonts w:ascii="Times New Roman" w:hAnsi="Times New Roman" w:cs="Times New Roman"/>
+          <w:sz w:val="24"/>
+          <w:szCs w:val="24"/>
+        </w:rPr>
+        <w:t xml:space="preserve">The </w:t>
+      </w:r>
+      <w:r>
+        <w:rPr>
+          <w:rFonts w:ascii="Times New Roman" w:hAnsi="Times New Roman" w:cs="Times New Roman"/>
+          <w:sz w:val="24"/>
+          <w:szCs w:val="24"/>
+        </w:rPr>
+        <w:t>gameplay of “DOOM” was unique, h</w:t>
+      </w:r>
+      <w:r>
+        <w:rPr>
+          <w:rFonts w:ascii="Times New Roman" w:hAnsi="Times New Roman" w:cs="Times New Roman"/>
+          <w:sz w:val="24"/>
+          <w:szCs w:val="24"/>
+        </w:rPr>
+        <w:t>aving a first person view with multiple weapons</w:t>
+      </w:r>
+      <w:r>
+        <w:rPr>
+          <w:rFonts w:ascii="Times New Roman" w:hAnsi="Times New Roman" w:cs="Times New Roman"/>
+          <w:sz w:val="24"/>
+          <w:szCs w:val="24"/>
+        </w:rPr>
+        <w:t xml:space="preserve"> to choose from and b</w:t>
+      </w:r>
+      <w:r>
+        <w:rPr>
+          <w:rFonts w:ascii="Times New Roman" w:hAnsi="Times New Roman" w:cs="Times New Roman"/>
+          <w:sz w:val="24"/>
+          <w:szCs w:val="24"/>
+        </w:rPr>
+        <w:t>eing able to interact with objects in the world. There was a great sense of feeling like you were the player character, who seem</w:t>
+      </w:r>
+      <w:r>
+        <w:rPr>
+          <w:rFonts w:ascii="Times New Roman" w:hAnsi="Times New Roman" w:cs="Times New Roman"/>
+          <w:sz w:val="24"/>
+          <w:szCs w:val="24"/>
+        </w:rPr>
+        <w:t>s to be only known as “</w:t>
+      </w:r>
+      <w:proofErr w:type="spellStart"/>
+      <w:r>
+        <w:rPr>
+          <w:rFonts w:ascii="Times New Roman" w:hAnsi="Times New Roman" w:cs="Times New Roman"/>
+          <w:sz w:val="24"/>
+          <w:szCs w:val="24"/>
+        </w:rPr>
+        <w:t>Doomguy</w:t>
+      </w:r>
+      <w:proofErr w:type="spellEnd"/>
+      <w:r>
+        <w:rPr>
+          <w:rFonts w:ascii="Times New Roman" w:hAnsi="Times New Roman" w:cs="Times New Roman"/>
+          <w:sz w:val="24"/>
+          <w:szCs w:val="24"/>
+        </w:rPr>
+        <w:t>”</w:t>
+      </w:r>
+      <w:r>
+        <w:rPr>
+          <w:rFonts w:ascii="Times New Roman" w:hAnsi="Times New Roman" w:cs="Times New Roman"/>
+          <w:sz w:val="24"/>
+          <w:szCs w:val="24"/>
+        </w:rPr>
+        <w:t xml:space="preserve"> (literally).</w:t>
+      </w:r>
+      <w:r>
+        <w:rPr>
+          <w:rFonts w:ascii="Times New Roman" w:hAnsi="Times New Roman" w:cs="Times New Roman"/>
+          <w:sz w:val="24"/>
+          <w:szCs w:val="24"/>
+        </w:rPr>
+        <w:t xml:space="preserve"> This kind of interaction in a game was fairly new and still holds up to this day. Even playing the game today I felt immersed in the gameplay. While the graphics are nothing special, the artistic style of them makes the game still feel unique. I never felt like I was playing an old game with terrible controls. Everything felt natural. There was no vertical aiming, only horizontal. This made the game</w:t>
+      </w:r>
+      <w:r>
+        <w:rPr>
+          <w:rFonts w:ascii="Times New Roman" w:hAnsi="Times New Roman" w:cs="Times New Roman"/>
+          <w:sz w:val="24"/>
+          <w:szCs w:val="24"/>
+        </w:rPr>
+        <w:t>’</w:t>
+      </w:r>
+      <w:r>
+        <w:rPr>
+          <w:rFonts w:ascii="Times New Roman" w:hAnsi="Times New Roman" w:cs="Times New Roman"/>
+          <w:sz w:val="24"/>
+          <w:szCs w:val="24"/>
+        </w:rPr>
+        <w:t>s controls feel easier given the limitation of no mouse controls at the time. The level design was also exciting as secrets were placed through the game in every level.</w:t>
+      </w:r>
+      <w:r>
+        <w:rPr>
+          <w:rFonts w:ascii="Times New Roman" w:hAnsi="Times New Roman" w:cs="Times New Roman"/>
+          <w:sz w:val="24"/>
+          <w:szCs w:val="24"/>
+        </w:rPr>
+        <w:t xml:space="preserve"> There was always something to look forward to with exciting combat moments and a 3D world to explore.</w:t>
       </w:r>
     </w:p>
     <w:p>
@@ -195,19 +286,109 @@
       <w:r>
         <w:rPr>
           <w:rFonts w:ascii="Times New Roman" w:hAnsi="Times New Roman" w:cs="Times New Roman"/>
+          <w:b/>
+          <w:sz w:val="24"/>
+          <w:szCs w:val="24"/>
+        </w:rPr>
+        <w:t>Sonic the Hedgehog 2</w:t>
+      </w:r>
+    </w:p>
+    <w:p>
+      <w:pPr>
+        <w:rPr>
+          <w:rFonts w:ascii="Times New Roman" w:hAnsi="Times New Roman" w:cs="Times New Roman"/>
+          <w:sz w:val="24"/>
+          <w:szCs w:val="24"/>
+        </w:rPr>
+      </w:pPr>
+      <w:r>
+        <w:rPr>
+          <w:rFonts w:ascii="Times New Roman" w:hAnsi="Times New Roman" w:cs="Times New Roman"/>
           <w:sz w:val="24"/>
           <w:szCs w:val="24"/>
         </w:rPr>
         <w:tab/>
-        <w:t>I never had the opportunity to own a “SEGA Genesis” or a “SNES” after my many “NES” consoles, so I had to take the</w:t>
-      </w:r>
-      <w:r>
-        <w:rPr>
-          <w:rFonts w:ascii="Times New Roman" w:hAnsi="Times New Roman" w:cs="Times New Roman"/>
-          <w:sz w:val="24"/>
-          <w:szCs w:val="24"/>
-        </w:rPr>
-        <w:t xml:space="preserve"> opportunity to play this title again. I had a friend who owned the console, however, and we would play these games multiple times. I greatly enjoyed “Sonic the Hedgehog 2” (Sonic 2) for the fast paced gameplay and diverse levels. I remember as a child this game would really immerse me into its world through the fun characters and art design. It made it all the more better watching cheesy TV shows like </w:t>
+        <w:t>I neve</w:t>
+      </w:r>
+      <w:r>
+        <w:rPr>
+          <w:rFonts w:ascii="Times New Roman" w:hAnsi="Times New Roman" w:cs="Times New Roman"/>
+          <w:sz w:val="24"/>
+          <w:szCs w:val="24"/>
+        </w:rPr>
+        <w:t>r had the opportunity to own a SEGA Genesis or a SNES after my many NES</w:t>
+      </w:r>
+      <w:r>
+        <w:rPr>
+          <w:rFonts w:ascii="Times New Roman" w:hAnsi="Times New Roman" w:cs="Times New Roman"/>
+          <w:sz w:val="24"/>
+          <w:szCs w:val="24"/>
+        </w:rPr>
+        <w:t xml:space="preserve"> consoles</w:t>
+      </w:r>
+      <w:r>
+        <w:rPr>
+          <w:rFonts w:ascii="Times New Roman" w:hAnsi="Times New Roman" w:cs="Times New Roman"/>
+          <w:sz w:val="24"/>
+          <w:szCs w:val="24"/>
+        </w:rPr>
+        <w:t xml:space="preserve"> I went through</w:t>
+      </w:r>
+      <w:r>
+        <w:rPr>
+          <w:rFonts w:ascii="Times New Roman" w:hAnsi="Times New Roman" w:cs="Times New Roman"/>
+          <w:sz w:val="24"/>
+          <w:szCs w:val="24"/>
+        </w:rPr>
+        <w:t>, so I had to take the</w:t>
+      </w:r>
+      <w:r>
+        <w:rPr>
+          <w:rFonts w:ascii="Times New Roman" w:hAnsi="Times New Roman" w:cs="Times New Roman"/>
+          <w:sz w:val="24"/>
+          <w:szCs w:val="24"/>
+        </w:rPr>
+        <w:t xml:space="preserve"> opportunity to play this game</w:t>
+      </w:r>
+      <w:r>
+        <w:rPr>
+          <w:rFonts w:ascii="Times New Roman" w:hAnsi="Times New Roman" w:cs="Times New Roman"/>
+          <w:sz w:val="24"/>
+          <w:szCs w:val="24"/>
+        </w:rPr>
+        <w:t xml:space="preserve"> again. I ha</w:t>
+      </w:r>
+      <w:r>
+        <w:rPr>
+          <w:rFonts w:ascii="Times New Roman" w:hAnsi="Times New Roman" w:cs="Times New Roman"/>
+          <w:sz w:val="24"/>
+          <w:szCs w:val="24"/>
+        </w:rPr>
+        <w:t>d friends who owned these consoles</w:t>
+      </w:r>
+      <w:r>
+        <w:rPr>
+          <w:rFonts w:ascii="Times New Roman" w:hAnsi="Times New Roman" w:cs="Times New Roman"/>
+          <w:sz w:val="24"/>
+          <w:szCs w:val="24"/>
+        </w:rPr>
+        <w:t xml:space="preserve"> and we would play these games multiple times. I greatly enjoyed “Sonic the Hedgehog 2” (Sonic 2) for the fast paced gameplay and diverse levels. I remember as a child this game would really immerse me into its world through the fun characters and art</w:t>
+      </w:r>
+      <w:r>
+        <w:rPr>
+          <w:rFonts w:ascii="Times New Roman" w:hAnsi="Times New Roman" w:cs="Times New Roman"/>
+          <w:sz w:val="24"/>
+          <w:szCs w:val="24"/>
+        </w:rPr>
+        <w:t xml:space="preserve"> design. It made it all the </w:t>
+      </w:r>
+      <w:r>
+        <w:rPr>
+          <w:rFonts w:ascii="Times New Roman" w:hAnsi="Times New Roman" w:cs="Times New Roman"/>
+          <w:sz w:val="24"/>
+          <w:szCs w:val="24"/>
+        </w:rPr>
+        <w:t xml:space="preserve">better watching cheesy TV shows like </w:t>
       </w:r>
       <w:r>
         <w:rPr>
@@ -224,7 +405,23 @@
           <w:sz w:val="24"/>
           <w:szCs w:val="24"/>
         </w:rPr>
-        <w:t xml:space="preserve"> to supplement the whole universe they created. The game itself, while not as worldly popular like “Super Mario Bros 2,” still stands the test of time as a fun game to play. It feels extremel</w:t>
+        <w:t xml:space="preserve"> to supplement the whole universe they created. The game itself, while not as worldly pop</w:t>
+      </w:r>
+      <w:r>
+        <w:rPr>
+          <w:rFonts w:ascii="Times New Roman" w:hAnsi="Times New Roman" w:cs="Times New Roman"/>
+          <w:sz w:val="24"/>
+          <w:szCs w:val="24"/>
+        </w:rPr>
+        <w:t>ular as</w:t>
+      </w:r>
+      <w:r>
+        <w:rPr>
+          <w:rFonts w:ascii="Times New Roman" w:hAnsi="Times New Roman" w:cs="Times New Roman"/>
+          <w:sz w:val="24"/>
+          <w:szCs w:val="24"/>
+        </w:rPr>
+        <w:t xml:space="preserve"> “Super Mario Bros 2,” still stands the test of time as a fun game to play. It feels extremel</w:t>
       </w:r>
       <w:r>
         <w:rPr>
@@ -302,7 +499,7 @@
           <w:ilvl w:val="0"/>
           <w:numId w:val="1"/>
         </w:numPr>
-        <w:spacing w:after="0" w:line="240" w:lineRule="auto"/>
+        <w:spacing w:after="120" w:line="240" w:lineRule="auto"/>
         <w:rPr>
           <w:rFonts w:ascii="Times New Roman" w:hAnsi="Times New Roman" w:cs="Times New Roman"/>
           <w:i/>
@@ -341,12 +538,182 @@
     </w:p>
     <w:p>
       <w:pPr>
-        <w:spacing w:after="0" w:line="240" w:lineRule="auto"/>
-      </w:pPr>
+        <w:spacing w:after="120" w:line="240" w:lineRule="auto"/>
+        <w:ind w:left="360"/>
+        <w:rPr>
+          <w:rFonts w:ascii="Times New Roman" w:hAnsi="Times New Roman" w:cs="Times New Roman"/>
+          <w:sz w:val="24"/>
+          <w:szCs w:val="24"/>
+        </w:rPr>
+      </w:pPr>
+      <w:r>
+        <w:rPr>
+          <w:rFonts w:ascii="Times New Roman" w:hAnsi="Times New Roman" w:cs="Times New Roman"/>
+          <w:sz w:val="24"/>
+          <w:szCs w:val="24"/>
+        </w:rPr>
+        <w:t>Both “Sonic the Hedgehog 2” and “DOOM” provide unique gameplay experi</w:t>
+      </w:r>
+      <w:r>
+        <w:rPr>
+          <w:rFonts w:ascii="Times New Roman" w:hAnsi="Times New Roman" w:cs="Times New Roman"/>
+          <w:sz w:val="24"/>
+          <w:szCs w:val="24"/>
+        </w:rPr>
+        <w:t>ences that represent their</w:t>
+      </w:r>
+      <w:r>
+        <w:rPr>
+          <w:rFonts w:ascii="Times New Roman" w:hAnsi="Times New Roman" w:cs="Times New Roman"/>
+          <w:sz w:val="24"/>
+          <w:szCs w:val="24"/>
+        </w:rPr>
+        <w:t xml:space="preserve"> era of gaming. For Sonic, </w:t>
+      </w:r>
+      <w:r>
+        <w:rPr>
+          <w:rFonts w:ascii="Times New Roman" w:hAnsi="Times New Roman" w:cs="Times New Roman"/>
+          <w:sz w:val="24"/>
+          <w:szCs w:val="24"/>
+        </w:rPr>
+        <w:t>it is a representation of the console style games, which were typically a side scrolling adventure with man</w:t>
+      </w:r>
+      <w:r>
+        <w:rPr>
+          <w:rFonts w:ascii="Times New Roman" w:hAnsi="Times New Roman" w:cs="Times New Roman"/>
+          <w:sz w:val="24"/>
+          <w:szCs w:val="24"/>
+        </w:rPr>
+        <w:t>y</w:t>
+      </w:r>
+      <w:r>
+        <w:rPr>
+          <w:rFonts w:ascii="Times New Roman" w:hAnsi="Times New Roman" w:cs="Times New Roman"/>
+          <w:sz w:val="24"/>
+          <w:szCs w:val="24"/>
+        </w:rPr>
+        <w:t xml:space="preserve"> unique characters. For “DOOM” it was the PC first person shooter</w:t>
+      </w:r>
+      <w:r>
+        <w:rPr>
+          <w:rFonts w:ascii="Times New Roman" w:hAnsi="Times New Roman" w:cs="Times New Roman"/>
+          <w:sz w:val="24"/>
+          <w:szCs w:val="24"/>
+        </w:rPr>
+        <w:t>s</w:t>
+      </w:r>
+      <w:r>
+        <w:rPr>
+          <w:rFonts w:ascii="Times New Roman" w:hAnsi="Times New Roman" w:cs="Times New Roman"/>
+          <w:sz w:val="24"/>
+          <w:szCs w:val="24"/>
+        </w:rPr>
+        <w:t xml:space="preserve">, giving lead to </w:t>
+      </w:r>
+      <w:r>
+        <w:rPr>
+          <w:rFonts w:ascii="Times New Roman" w:hAnsi="Times New Roman" w:cs="Times New Roman"/>
+          <w:sz w:val="24"/>
+          <w:szCs w:val="24"/>
+        </w:rPr>
+        <w:t>large 3D maps and the first person perspective. Both of these game also give the experience of fast paced gameplay, a long running theme in that time of gaming. While Nintendo focused on appealing to children with fun characte</w:t>
+      </w:r>
+      <w:r>
+        <w:rPr>
+          <w:rFonts w:ascii="Times New Roman" w:hAnsi="Times New Roman" w:cs="Times New Roman"/>
+          <w:sz w:val="24"/>
+          <w:szCs w:val="24"/>
+        </w:rPr>
+        <w:t>rs and colours, both SEGA and id</w:t>
+      </w:r>
+      <w:r>
+        <w:rPr>
+          <w:rFonts w:ascii="Times New Roman" w:hAnsi="Times New Roman" w:cs="Times New Roman"/>
+          <w:sz w:val="24"/>
+          <w:szCs w:val="24"/>
+        </w:rPr>
+        <w:t xml:space="preserve"> Software focused on the young adult and adult markets. They did this by focusing on fast paced gameplay and more mature themes in their games, both reflected in</w:t>
+      </w:r>
+      <w:r>
+        <w:rPr>
+          <w:rFonts w:ascii="Times New Roman" w:hAnsi="Times New Roman" w:cs="Times New Roman"/>
+          <w:sz w:val="24"/>
+          <w:szCs w:val="24"/>
+        </w:rPr>
+        <w:t xml:space="preserve"> Sonic 2 and “DOOM.” Sonic 2 is a special case where you can see SEGA’s ideol</w:t>
+      </w:r>
+      <w:r>
+        <w:rPr>
+          <w:rFonts w:ascii="Times New Roman" w:hAnsi="Times New Roman" w:cs="Times New Roman"/>
+          <w:sz w:val="24"/>
+          <w:szCs w:val="24"/>
+        </w:rPr>
+        <w:t xml:space="preserve">ogy on video games but also </w:t>
+      </w:r>
+      <w:r>
+        <w:rPr>
+          <w:rFonts w:ascii="Times New Roman" w:hAnsi="Times New Roman" w:cs="Times New Roman"/>
+          <w:sz w:val="24"/>
+          <w:szCs w:val="24"/>
+        </w:rPr>
+        <w:t>their clear attempt to steal the Mario market from Nintendo. Regardless, the biggest experience gained from these games is a very accurate sample of the time period.</w:t>
+      </w:r>
     </w:p>
     <w:p>
       <w:pPr>
-        <w:spacing w:after="0" w:line="240" w:lineRule="auto"/>
+        <w:pStyle w:val="ListParagraph"/>
+        <w:numPr>
+          <w:ilvl w:val="0"/>
+          <w:numId w:val="1"/>
+        </w:numPr>
+        <w:spacing w:after="120" w:line="240" w:lineRule="auto"/>
+        <w:rPr>
+          <w:rFonts w:ascii="Times New Roman" w:hAnsi="Times New Roman" w:cs="Times New Roman"/>
+          <w:i/>
+          <w:sz w:val="24"/>
+          <w:szCs w:val="24"/>
+        </w:rPr>
+      </w:pPr>
+      <w:r>
+        <w:rPr>
+          <w:rFonts w:ascii="Times New Roman" w:hAnsi="Times New Roman" w:cs="Times New Roman"/>
+          <w:i/>
+          <w:sz w:val="24"/>
+          <w:szCs w:val="24"/>
+        </w:rPr>
+        <w:t>Are old games only worth historical analysis,</w:t>
+      </w:r>
+      <w:r>
+        <w:rPr>
+          <w:rFonts w:ascii="Times New Roman" w:hAnsi="Times New Roman" w:cs="Times New Roman"/>
+          <w:i/>
+          <w:sz w:val="24"/>
+          <w:szCs w:val="24"/>
+        </w:rPr>
+        <w:t xml:space="preserve"> or do they</w:t>
+      </w:r>
+      <w:r>
+        <w:rPr>
+          <w:rFonts w:ascii="Times New Roman" w:hAnsi="Times New Roman" w:cs="Times New Roman"/>
+          <w:i/>
+          <w:sz w:val="24"/>
+          <w:szCs w:val="24"/>
+        </w:rPr>
+        <w:t xml:space="preserve"> fascinate &amp; </w:t>
+      </w:r>
+      <w:r>
+        <w:rPr>
+          <w:rFonts w:ascii="Times New Roman" w:hAnsi="Times New Roman" w:cs="Times New Roman"/>
+          <w:i/>
+          <w:sz w:val="24"/>
+          <w:szCs w:val="24"/>
+        </w:rPr>
+        <w:t>hold staying power?</w:t>
+      </w:r>
+    </w:p>
+    <w:p>
+      <w:pPr>
+        <w:spacing w:after="120" w:line="240" w:lineRule="auto"/>
         <w:ind w:left="360"/>
         <w:rPr>
           <w:rFonts w:ascii="Times New Roman" w:hAnsi="Times New Roman" w:cs="Times New Roman"/>
@@ -360,15 +727,181 @@
           <w:sz w:val="24"/>
           <w:szCs w:val="24"/>
         </w:rPr>
-        <w:t xml:space="preserve">Both “Sonic the Hedgehog 2” and “DOOM” provide unique gameplay experiences that represent the current era of gaming. For Sonic, </w:t>
-      </w:r>
-      <w:r>
-        <w:rPr>
-          <w:rFonts w:ascii="Times New Roman" w:hAnsi="Times New Roman" w:cs="Times New Roman"/>
-          <w:sz w:val="24"/>
-          <w:szCs w:val="24"/>
-        </w:rPr>
-        <w:t xml:space="preserve">it is a representation of the console style games, which were typically a side scrolling adventure with man unique characters. For “DOOM” it was the PC first person shooter, giving lead to </w:t>
+        <w:t xml:space="preserve">Sonic 2 and </w:t>
+      </w:r>
+      <w:r>
+        <w:rPr>
+          <w:rFonts w:ascii="Times New Roman" w:hAnsi="Times New Roman" w:cs="Times New Roman"/>
+          <w:sz w:val="24"/>
+          <w:szCs w:val="24"/>
+        </w:rPr>
+        <w:t>“DOOM” both show historical worth for reasons already stated. This is especially true for Sonic 2 as it shows the struggle between SEGA and Nintendo of the time, competing for market dominance in a new world. “DOOM” can even be looked into further to represent the peak of then-current generation gaming on the PC. 3D graphics were being perfected to an all new level of graphical amazement and an all new genre had been officially established. While not the first of its kind and definitely not the first game by id Software, it was definitely the most representative of their talents. What makes both of these games special is that they still hold staying power even today. Generally classic games this old have far too difficult control schemes compared to what the modern gamer is used to, making the point of entry difficult and resulting in unenjoyable experiences. For example, “</w:t>
+      </w:r>
+      <w:proofErr w:type="spellStart"/>
+      <w:r>
+        <w:rPr>
+          <w:rFonts w:ascii="Times New Roman" w:hAnsi="Times New Roman" w:cs="Times New Roman"/>
+          <w:sz w:val="24"/>
+          <w:szCs w:val="24"/>
+        </w:rPr>
+        <w:t>Daggerfall</w:t>
+      </w:r>
+      <w:proofErr w:type="spellEnd"/>
+      <w:r>
+        <w:rPr>
+          <w:rFonts w:ascii="Times New Roman" w:hAnsi="Times New Roman" w:cs="Times New Roman"/>
+          <w:sz w:val="24"/>
+          <w:szCs w:val="24"/>
+        </w:rPr>
+        <w:t xml:space="preserve">” from the </w:t>
+      </w:r>
+      <w:r>
+        <w:rPr>
+          <w:rFonts w:ascii="Times New Roman" w:hAnsi="Times New Roman" w:cs="Times New Roman"/>
+          <w:i/>
+          <w:sz w:val="24"/>
+          <w:szCs w:val="24"/>
+        </w:rPr>
+        <w:t>Elder Scrolls</w:t>
+      </w:r>
+      <w:r>
+        <w:rPr>
+          <w:rFonts w:ascii="Times New Roman" w:hAnsi="Times New Roman" w:cs="Times New Roman"/>
+          <w:sz w:val="24"/>
+          <w:szCs w:val="24"/>
+        </w:rPr>
+        <w:t xml:space="preserve"> series </w:t>
+      </w:r>
+      <w:r>
+        <w:rPr>
+          <w:rFonts w:ascii="Times New Roman" w:hAnsi="Times New Roman" w:cs="Times New Roman"/>
+          <w:sz w:val="24"/>
+          <w:szCs w:val="24"/>
+        </w:rPr>
+        <w:t>was a first person RPG made in the same style as “DOOM” and only released three years after. The game was far more difficult to play due to the complex gameplay in both controls and level design. “DOOM” and Sonic 2 on the other hand are simple and artistically appealing, allowing them to still be enjoyed today.</w:t>
+      </w:r>
+    </w:p>
+    <w:p>
+      <w:pPr>
+        <w:pStyle w:val="ListParagraph"/>
+        <w:numPr>
+          <w:ilvl w:val="0"/>
+          <w:numId w:val="1"/>
+        </w:numPr>
+        <w:spacing w:after="120" w:line="240" w:lineRule="auto"/>
+        <w:rPr>
+          <w:rFonts w:ascii="Times New Roman" w:hAnsi="Times New Roman" w:cs="Times New Roman"/>
+          <w:sz w:val="24"/>
+          <w:szCs w:val="24"/>
+        </w:rPr>
+      </w:pPr>
+      <w:r>
+        <w:rPr>
+          <w:rFonts w:ascii="Times New Roman" w:hAnsi="Times New Roman" w:cs="Times New Roman"/>
+          <w:i/>
+          <w:sz w:val="24"/>
+          <w:szCs w:val="24"/>
+        </w:rPr>
+        <w:t>How can we account for nostalgia and one’s personal memories?</w:t>
+      </w:r>
+    </w:p>
+    <w:p>
+      <w:pPr>
+        <w:spacing w:after="120" w:line="240" w:lineRule="auto"/>
+        <w:ind w:left="360"/>
+        <w:rPr>
+          <w:rFonts w:ascii="Times New Roman" w:hAnsi="Times New Roman" w:cs="Times New Roman"/>
+          <w:sz w:val="24"/>
+          <w:szCs w:val="24"/>
+        </w:rPr>
+      </w:pPr>
+      <w:r>
+        <w:rPr>
+          <w:rFonts w:ascii="Times New Roman" w:hAnsi="Times New Roman" w:cs="Times New Roman"/>
+          <w:sz w:val="24"/>
+          <w:szCs w:val="24"/>
+        </w:rPr>
+        <w:t xml:space="preserve">This is especially difficult to account for with Sonic 2 and “DOOM” as both of these games are staple examples of some of both my generation and the prior’s most successful games growing up. It makes it more difficult </w:t>
+      </w:r>
+      <w:r>
+        <w:rPr>
+          <w:rFonts w:ascii="Times New Roman" w:hAnsi="Times New Roman" w:cs="Times New Roman"/>
+          <w:sz w:val="24"/>
+          <w:szCs w:val="24"/>
+        </w:rPr>
+        <w:t xml:space="preserve">to </w:t>
+      </w:r>
+      <w:r>
+        <w:rPr>
+          <w:rFonts w:ascii="Times New Roman" w:hAnsi="Times New Roman" w:cs="Times New Roman"/>
+          <w:sz w:val="24"/>
+          <w:szCs w:val="24"/>
+        </w:rPr>
+        <w:t xml:space="preserve">separate nostalgia </w:t>
+      </w:r>
+      <w:r>
+        <w:rPr>
+          <w:rFonts w:ascii="Times New Roman" w:hAnsi="Times New Roman" w:cs="Times New Roman"/>
+          <w:sz w:val="24"/>
+          <w:szCs w:val="24"/>
+        </w:rPr>
+        <w:t>as our generations grew up alongside</w:t>
+      </w:r>
+      <w:r>
+        <w:rPr>
+          <w:rFonts w:ascii="Times New Roman" w:hAnsi="Times New Roman" w:cs="Times New Roman"/>
+          <w:sz w:val="24"/>
+          <w:szCs w:val="24"/>
+        </w:rPr>
+        <w:t xml:space="preserve"> mass market video games as whole. I remember being born into NES video gaming, the</w:t>
+      </w:r>
+      <w:r>
+        <w:rPr>
+          <w:rFonts w:ascii="Times New Roman" w:hAnsi="Times New Roman" w:cs="Times New Roman"/>
+          <w:sz w:val="24"/>
+          <w:szCs w:val="24"/>
+        </w:rPr>
+        <w:t>n a Genesis</w:t>
+      </w:r>
+      <w:r>
+        <w:rPr>
+          <w:rFonts w:ascii="Times New Roman" w:hAnsi="Times New Roman" w:cs="Times New Roman"/>
+          <w:sz w:val="24"/>
+          <w:szCs w:val="24"/>
+        </w:rPr>
+        <w:t>, then a SNES, and playing great PC games like Commander Keen, also made by PC game developer id Software</w:t>
+      </w:r>
+      <w:r>
+        <w:rPr>
+          <w:rFonts w:ascii="Times New Roman" w:hAnsi="Times New Roman" w:cs="Times New Roman"/>
+          <w:sz w:val="24"/>
+          <w:szCs w:val="24"/>
+        </w:rPr>
+        <w:t xml:space="preserve">. </w:t>
+      </w:r>
+      <w:r>
+        <w:rPr>
+          <w:rFonts w:ascii="Times New Roman" w:hAnsi="Times New Roman" w:cs="Times New Roman"/>
+          <w:sz w:val="24"/>
+          <w:szCs w:val="24"/>
+        </w:rPr>
+        <w:t xml:space="preserve">Thus, the answer is twofold. I don’t believe it is possible to account for nostalgia amongst my generation of those who played these games. Going back and playing them again have just reinforced that these games were simply fun and </w:t>
+      </w:r>
+      <w:r>
+        <w:rPr>
+          <w:rFonts w:ascii="Times New Roman" w:hAnsi="Times New Roman" w:cs="Times New Roman"/>
+          <w:sz w:val="24"/>
+          <w:szCs w:val="24"/>
+        </w:rPr>
+        <w:t>I can</w:t>
+      </w:r>
+      <w:r>
+        <w:rPr>
+          <w:rFonts w:ascii="Times New Roman" w:hAnsi="Times New Roman" w:cs="Times New Roman"/>
+          <w:sz w:val="24"/>
+          <w:szCs w:val="24"/>
+        </w:rPr>
+        <w:t>not separate my nostalgia from my enjoyment. That being said, we can still prove these games are as great as they are represented in media by having the next generation of child and young adult gamers play these games and allow them to be the judge of how enjoyable these games are. As they have only experienced high production games, experiencing, by comparison, low production games such as these will give a much more unbiased interpretation of how much enjoyment these games generate based on their gameplay alone.</w:t>
       </w:r>
       <w:bookmarkStart w:id="0" w:name="_GoBack"/>
       <w:bookmarkEnd w:id="0"/>

</xml_diff>